<commit_message>
Fixed sequence of statements
</commit_message>
<xml_diff>
--- a/PassTask1.2/1.2P - C# Reference Sheet.docx
+++ b/PassTask1.2/1.2P - C# Reference Sheet.docx
@@ -125,10 +125,7 @@
                               <w:pStyle w:val="Body"/>
                             </w:pPr>
                             <w:r>
-                              <w:t>F</w:t>
-                            </w:r>
-                            <w:r>
-                              <w:t>loating Point Numbers</w:t>
+                              <w:t>Floating Point Numbers</w:t>
                             </w:r>
                           </w:p>
                           <w:p>
@@ -219,10 +216,7 @@
                               <w:pStyle w:val="Body"/>
                             </w:pPr>
                             <w:r>
-                              <w:t>B</w:t>
-                            </w:r>
-                            <w:r>
-                              <w:t>oolean</w:t>
+                              <w:t>Boolean</w:t>
                             </w:r>
                           </w:p>
                           <w:p>
@@ -1302,6 +1296,23 @@
                             </w:pPr>
                             <w:r>
                               <w:tab/>
+                              <w:t xml:space="preserve">Static void </w:t>
+                            </w:r>
+                            <w:proofErr w:type="gramStart"/>
+                            <w:r>
+                              <w:t>Main(</w:t>
+                            </w:r>
+                            <w:proofErr w:type="gramEnd"/>
+                            <w:r>
+                              <w:t xml:space="preserve">String[] </w:t>
+                            </w:r>
+                            <w:proofErr w:type="spellStart"/>
+                            <w:r>
+                              <w:t>args</w:t>
+                            </w:r>
+                            <w:proofErr w:type="spellEnd"/>
+                            <w:r>
+                              <w:t xml:space="preserve">){} </w:t>
                             </w:r>
                           </w:p>
                           <w:p>
@@ -1319,6 +1330,45 @@
                             <w:r>
                               <w:tab/>
                             </w:r>
+                            <w:r>
+                              <w:t xml:space="preserve">Message </w:t>
+                            </w:r>
+                            <w:proofErr w:type="spellStart"/>
+                            <w:proofErr w:type="gramStart"/>
+                            <w:r>
+                              <w:t>myMessage</w:t>
+                            </w:r>
+                            <w:proofErr w:type="spellEnd"/>
+                            <w:r>
+                              <w:t>;</w:t>
+                            </w:r>
+                            <w:proofErr w:type="gramEnd"/>
+                          </w:p>
+                          <w:p>
+                            <w:pPr>
+                              <w:pStyle w:val="Source"/>
+                            </w:pPr>
+                            <w:r>
+                              <w:tab/>
+                            </w:r>
+                            <w:proofErr w:type="spellStart"/>
+                            <w:r>
+                              <w:t>myMessage</w:t>
+                            </w:r>
+                            <w:proofErr w:type="spellEnd"/>
+                            <w:r>
+                              <w:t xml:space="preserve"> = new Message(</w:t>
+                            </w:r>
+                            <w:proofErr w:type="spellStart"/>
+                            <w:r>
+                              <w:t>args</w:t>
+                            </w:r>
+                            <w:proofErr w:type="spellEnd"/>
+                            <w:proofErr w:type="gramStart"/>
+                            <w:r>
+                              <w:t>);</w:t>
+                            </w:r>
+                            <w:proofErr w:type="gramEnd"/>
                           </w:p>
                         </w:txbxContent>
                       </wps:txbx>
@@ -1362,6 +1412,7 @@
                       </w:pPr>
                       <w:r>
                         <w:tab/>
+                        <w:t xml:space="preserve">Static void Main(String[] args){} </w:t>
                       </w:r>
                     </w:p>
                     <w:p>
@@ -1378,6 +1429,18 @@
                       </w:pPr>
                       <w:r>
                         <w:tab/>
+                      </w:r>
+                      <w:r>
+                        <w:t>Message myMessage;</w:t>
+                      </w:r>
+                    </w:p>
+                    <w:p>
+                      <w:pPr>
+                        <w:pStyle w:val="Source"/>
+                      </w:pPr>
+                      <w:r>
+                        <w:tab/>
+                        <w:t>myMessage = new Message(args);</w:t>
                       </w:r>
                     </w:p>
                   </w:txbxContent>
@@ -1577,6 +1640,26 @@
                             <w:r>
                               <w:tab/>
                             </w:r>
+                            <w:r>
+                              <w:t xml:space="preserve">Public struct </w:t>
+                            </w:r>
+                            <w:proofErr w:type="gramStart"/>
+                            <w:r>
+                              <w:t>type{</w:t>
+                            </w:r>
+                            <w:proofErr w:type="gramEnd"/>
+                          </w:p>
+                          <w:p>
+                            <w:pPr>
+                              <w:pStyle w:val="Source"/>
+                            </w:pPr>
+                            <w:r>
+                              <w:tab/>
+                            </w:r>
+                            <w:r>
+                              <w:tab/>
+                              <w:t>Public type x;}</w:t>
+                            </w:r>
                           </w:p>
                         </w:txbxContent>
                       </wps:txbx>
@@ -1622,13 +1705,8 @@
                         <w:tab/>
                       </w:r>
                       <w:r>
-                        <w:t xml:space="preserve">class </w:t>
-                      </w:r>
-                      <w:proofErr w:type="gramStart"/>
-                      <w:r>
-                        <w:t>foo{</w:t>
-                      </w:r>
-                      <w:proofErr w:type="gramEnd"/>
+                        <w:t>class foo{</w:t>
+                      </w:r>
                     </w:p>
                     <w:p>
                       <w:pPr>
@@ -1636,20 +1714,7 @@
                         <w:ind w:left="720" w:firstLine="720"/>
                       </w:pPr>
                       <w:r>
-                        <w:t>public foo(</w:t>
-                      </w:r>
-                      <w:proofErr w:type="spellStart"/>
-                      <w:r>
-                        <w:t>args</w:t>
-                      </w:r>
-                      <w:proofErr w:type="spellEnd"/>
-                      <w:proofErr w:type="gramStart"/>
-                      <w:r>
-                        <w:t>){</w:t>
-                      </w:r>
-                      <w:proofErr w:type="gramEnd"/>
-                      <w:r>
-                        <w:t>}</w:t>
+                        <w:t>public foo(args){}</w:t>
                       </w:r>
                     </w:p>
                     <w:p>
@@ -1676,21 +1741,8 @@
                       <w:r>
                         <w:tab/>
                       </w:r>
-                      <w:proofErr w:type="spellStart"/>
-                      <w:r>
-                        <w:t>enum</w:t>
-                      </w:r>
-                      <w:proofErr w:type="spellEnd"/>
-                      <w:r>
-                        <w:t xml:space="preserve"> </w:t>
-                      </w:r>
-                      <w:proofErr w:type="gramStart"/>
-                      <w:r>
-                        <w:t>Height{</w:t>
-                      </w:r>
-                      <w:proofErr w:type="gramEnd"/>
-                      <w:r>
-                        <w:t>Short, Average, Tall}…</w:t>
+                      <w:r>
+                        <w:t>enum Height{Short, Average, Tall}…</w:t>
                       </w:r>
                     </w:p>
                     <w:p>
@@ -1699,29 +1751,8 @@
                       </w:pPr>
                       <w:r>
                         <w:tab/>
-                        <w:t xml:space="preserve">Height </w:t>
-                      </w:r>
-                      <w:proofErr w:type="spellStart"/>
-                      <w:r>
-                        <w:t>enumVar</w:t>
-                      </w:r>
-                      <w:proofErr w:type="spellEnd"/>
-                      <w:r>
-                        <w:t xml:space="preserve"> = </w:t>
-                      </w:r>
-                      <w:proofErr w:type="spellStart"/>
-                      <w:r>
-                        <w:t>Height.</w:t>
-                      </w:r>
-                      <w:proofErr w:type="gramStart"/>
-                      <w:r>
-                        <w:t>Average</w:t>
-                      </w:r>
-                      <w:proofErr w:type="spellEnd"/>
-                      <w:r>
-                        <w:t>;</w:t>
-                      </w:r>
-                      <w:proofErr w:type="gramEnd"/>
+                        <w:t>Height enumVar = Height.Average;</w:t>
+                      </w:r>
                     </w:p>
                     <w:p>
                       <w:pPr>
@@ -1737,6 +1768,21 @@
                       </w:pPr>
                       <w:r>
                         <w:tab/>
+                      </w:r>
+                      <w:r>
+                        <w:t>Public struct type{</w:t>
+                      </w:r>
+                    </w:p>
+                    <w:p>
+                      <w:pPr>
+                        <w:pStyle w:val="Source"/>
+                      </w:pPr>
+                      <w:r>
+                        <w:tab/>
+                      </w:r>
+                      <w:r>
+                        <w:tab/>
+                        <w:t>Public type x;}</w:t>
                       </w:r>
                     </w:p>
                   </w:txbxContent>
@@ -2920,10 +2966,7 @@
                               <w:pStyle w:val="Body"/>
                             </w:pPr>
                             <w:r>
-                              <w:t xml:space="preserve">Variable </w:t>
-                            </w:r>
-                            <w:r>
-                              <w:t>declaration</w:t>
+                              <w:t>Variable declaration</w:t>
                             </w:r>
                           </w:p>
                           <w:p>
@@ -2971,62 +3014,52 @@
                               <w:pStyle w:val="Body"/>
                             </w:pPr>
                             <w:r>
-                              <w:t xml:space="preserve">Method </w:t>
+                              <w:t>Method call</w:t>
+                            </w:r>
+                          </w:p>
+                          <w:p>
+                            <w:pPr>
+                              <w:pStyle w:val="Source"/>
+                            </w:pPr>
+                            <w:r>
+                              <w:tab/>
+                            </w:r>
+                            <w:proofErr w:type="spellStart"/>
+                            <w:r>
+                              <w:t>Console.WriteLine</w:t>
+                            </w:r>
+                            <w:proofErr w:type="spellEnd"/>
+                            <w:r>
+                              <w:t>(string</w:t>
                             </w:r>
                             <w:proofErr w:type="gramStart"/>
                             <w:r>
-                              <w:t>call</w:t>
+                              <w:t>);</w:t>
                             </w:r>
                             <w:proofErr w:type="gramEnd"/>
                           </w:p>
                           <w:p>
                             <w:pPr>
+                              <w:pStyle w:val="Body"/>
+                            </w:pPr>
+                            <w:r>
+                              <w:t xml:space="preserve">Sequence of statements - </w:t>
+                            </w:r>
+                            <w:proofErr w:type="gramStart"/>
+                            <w:r>
+                              <w:t>grouped</w:t>
+                            </w:r>
+                            <w:proofErr w:type="gramEnd"/>
+                          </w:p>
+                          <w:p>
+                            <w:pPr>
                               <w:pStyle w:val="Source"/>
                             </w:pPr>
                             <w:r>
                               <w:tab/>
                             </w:r>
-                            <w:proofErr w:type="spellStart"/>
-                            <w:r>
-                              <w:t>Console.WriteLine</w:t>
-                            </w:r>
-                            <w:proofErr w:type="spellEnd"/>
-                            <w:r>
-                              <w:t>(string</w:t>
-                            </w:r>
-                            <w:proofErr w:type="gramStart"/>
-                            <w:r>
-                              <w:t>);</w:t>
-                            </w:r>
-                            <w:proofErr w:type="gramEnd"/>
-                          </w:p>
-                          <w:p>
-                            <w:pPr>
-                              <w:pStyle w:val="Source"/>
-                            </w:pPr>
-                            <w:r>
-                              <w:tab/>
-                            </w:r>
-                          </w:p>
-                          <w:p>
-                            <w:pPr>
-                              <w:pStyle w:val="Body"/>
-                            </w:pPr>
-                            <w:r>
-                              <w:t xml:space="preserve">Sequence of statements - </w:t>
-                            </w:r>
-                            <w:proofErr w:type="gramStart"/>
-                            <w:r>
-                              <w:t>grouped</w:t>
-                            </w:r>
-                            <w:proofErr w:type="gramEnd"/>
-                          </w:p>
-                          <w:p>
-                            <w:pPr>
-                              <w:pStyle w:val="Source"/>
-                            </w:pPr>
-                            <w:r>
-                              <w:tab/>
+                            <w:r>
+                              <w:t>{}</w:t>
                             </w:r>
                           </w:p>
                         </w:txbxContent>
@@ -3086,10 +3119,7 @@
                         <w:pStyle w:val="Body"/>
                       </w:pPr>
                       <w:r>
-                        <w:t xml:space="preserve">Variable </w:t>
-                      </w:r>
-                      <w:r>
-                        <w:t>declaration</w:t>
+                        <w:t>Variable declaration</w:t>
                       </w:r>
                     </w:p>
                     <w:p>
@@ -3137,62 +3167,52 @@
                         <w:pStyle w:val="Body"/>
                       </w:pPr>
                       <w:r>
-                        <w:t xml:space="preserve">Method </w:t>
+                        <w:t>Method call</w:t>
+                      </w:r>
+                    </w:p>
+                    <w:p>
+                      <w:pPr>
+                        <w:pStyle w:val="Source"/>
+                      </w:pPr>
+                      <w:r>
+                        <w:tab/>
+                      </w:r>
+                      <w:proofErr w:type="spellStart"/>
+                      <w:r>
+                        <w:t>Console.WriteLine</w:t>
+                      </w:r>
+                      <w:proofErr w:type="spellEnd"/>
+                      <w:r>
+                        <w:t>(string</w:t>
                       </w:r>
                       <w:proofErr w:type="gramStart"/>
                       <w:r>
-                        <w:t>call</w:t>
+                        <w:t>);</w:t>
                       </w:r>
                       <w:proofErr w:type="gramEnd"/>
                     </w:p>
                     <w:p>
                       <w:pPr>
+                        <w:pStyle w:val="Body"/>
+                      </w:pPr>
+                      <w:r>
+                        <w:t xml:space="preserve">Sequence of statements - </w:t>
+                      </w:r>
+                      <w:proofErr w:type="gramStart"/>
+                      <w:r>
+                        <w:t>grouped</w:t>
+                      </w:r>
+                      <w:proofErr w:type="gramEnd"/>
+                    </w:p>
+                    <w:p>
+                      <w:pPr>
                         <w:pStyle w:val="Source"/>
                       </w:pPr>
                       <w:r>
                         <w:tab/>
                       </w:r>
-                      <w:proofErr w:type="spellStart"/>
-                      <w:r>
-                        <w:t>Console.WriteLine</w:t>
-                      </w:r>
-                      <w:proofErr w:type="spellEnd"/>
-                      <w:r>
-                        <w:t>(string</w:t>
-                      </w:r>
-                      <w:proofErr w:type="gramStart"/>
-                      <w:r>
-                        <w:t>);</w:t>
-                      </w:r>
-                      <w:proofErr w:type="gramEnd"/>
-                    </w:p>
-                    <w:p>
-                      <w:pPr>
-                        <w:pStyle w:val="Source"/>
-                      </w:pPr>
-                      <w:r>
-                        <w:tab/>
-                      </w:r>
-                    </w:p>
-                    <w:p>
-                      <w:pPr>
-                        <w:pStyle w:val="Body"/>
-                      </w:pPr>
-                      <w:r>
-                        <w:t xml:space="preserve">Sequence of statements - </w:t>
-                      </w:r>
-                      <w:proofErr w:type="gramStart"/>
-                      <w:r>
-                        <w:t>grouped</w:t>
-                      </w:r>
-                      <w:proofErr w:type="gramEnd"/>
-                    </w:p>
-                    <w:p>
-                      <w:pPr>
-                        <w:pStyle w:val="Source"/>
-                      </w:pPr>
-                      <w:r>
-                        <w:tab/>
+                      <w:r>
+                        <w:t>{}</w:t>
                       </w:r>
                     </w:p>
                   </w:txbxContent>
@@ -3265,10 +3285,7 @@
                               <w:pStyle w:val="Body"/>
                             </w:pPr>
                             <w:r>
-                              <w:t xml:space="preserve">Comparison: equal, less, </w:t>
-                            </w:r>
-                            <w:r>
-                              <w:t>larger, not equal, less eq</w:t>
+                              <w:t>Comparison: equal, less, larger, not equal, less eq</w:t>
                             </w:r>
                           </w:p>
                           <w:p>
@@ -3571,8 +3588,6 @@
     </w:r>
     <w:r>
       <w:tab/>
-    </w:r>
-    <w:r>
       <w:t>Your ID 1234567</w:t>
     </w:r>
     <w:r>

</xml_diff>